<commit_message>
lessons learnt and tim's pres draft
</commit_message>
<xml_diff>
--- a/docproject/official_ahns/AHNS-2010-SY-TM-001.docx
+++ b/docproject/official_ahns/AHNS-2010-SY-TM-001.docx
@@ -5994,6 +5994,71 @@
     </w:p>
     <w:p>
       <w:pPr>
+        <w:pStyle w:val="ListParagraph"/>
+        <w:numPr>
+          <w:ilvl w:val="0"/>
+          <w:numId w:val="7"/>
+        </w:numPr>
+        <w:spacing w:line="360" w:lineRule="auto"/>
+      </w:pPr>
+      <w:r>
+        <w:t>The scope of the project needs to be considered carefully to ensure too much work is not being expected. There is limited time to develop a system within an undergraduate course. If the objective of a project is to simply develop hardware than this is all that should be achieved. If the objective of the project is to achieve any form of waypoint navigation or station keeping, hardware should be acquired by other means. That is, all hardware components should be adopted from tested, open source projects or commercial systems. Given the limited time and resources available during an undergraduate degree there is simply insufficient time to develop and test a low level hardware system and develop high levels functionality.</w:t>
+      </w:r>
+    </w:p>
+    <w:p>
+      <w:pPr>
+        <w:pStyle w:val="ListParagraph"/>
+        <w:numPr>
+          <w:ilvl w:val="0"/>
+          <w:numId w:val="7"/>
+        </w:numPr>
+        <w:spacing w:line="360" w:lineRule="auto"/>
+      </w:pPr>
+      <w:r>
+        <w:t>The development of an autopilot hardware system is a complex undertaking. Given, this, a minimum of two people should be assigned to this system. Two hardware oriented people would ensure all designs are double check more efficiently. It would also mean that designs can be broken up between two people and developed in parallel. Additionally two people could be used to speed up the manufacturing and testing process associated with hardware development.</w:t>
+      </w:r>
+    </w:p>
+    <w:p>
+      <w:pPr>
+        <w:pStyle w:val="ListParagraph"/>
+        <w:numPr>
+          <w:ilvl w:val="0"/>
+          <w:numId w:val="7"/>
+        </w:numPr>
+        <w:spacing w:line="360" w:lineRule="auto"/>
+      </w:pPr>
+      <w:r>
+        <w:t>Another consideration to be made is to project more time for the hardware development stage. In this project, the time taken for development of hardware by a single person was underestimated. The development stage should be started sooner and time should be allocated to allow the process to end later. In addition to this considerations should be made to facilitate parallel development of software and hardware. This created a bottleneck as software development was held up, waiting for the hardware to be completed.</w:t>
+      </w:r>
+    </w:p>
+    <w:p>
+      <w:pPr>
+        <w:pStyle w:val="ListParagraph"/>
+        <w:widowControl/>
+        <w:numPr>
+          <w:ilvl w:val="0"/>
+          <w:numId w:val="6"/>
+        </w:numPr>
+        <w:spacing w:before="0" w:after="200" w:line="360" w:lineRule="auto"/>
+        <w:jc w:val="left"/>
+        <w:rPr>
+          <w:rFonts w:eastAsia="Times New Roman"/>
+          <w:snapToGrid/>
+          <w:color w:val="auto"/>
+          <w:sz w:val="22"/>
+          <w:szCs w:val="22"/>
+        </w:rPr>
+      </w:pPr>
+      <w:r>
+        <w:t xml:space="preserve">As a final note on lessons learnt for hardware development, considerations should be made to establish a standalone project for the hardware development of an autopilot. This would </w:t>
+      </w:r>
+      <w:r>
+        <w:lastRenderedPageBreak/>
+        <w:t>allow the entire year to develop the system and ensure the best possible design decisions are made.</w:t>
+      </w:r>
+    </w:p>
+    <w:p>
+      <w:pPr>
         <w:pStyle w:val="Heading2"/>
       </w:pPr>
       <w:bookmarkStart w:id="29" w:name="_Toc149489023"/>
@@ -6084,29 +6149,7 @@
           <w:sz w:val="22"/>
           <w:szCs w:val="22"/>
         </w:rPr>
-        <w:t>. However during dynamic platform movement, vibrations began to develop which affected the accelerometer data readings. To reduce the effect of the vibrations, low pa</w:t>
-      </w:r>
-      <w:proofErr w:type="spellStart"/>
-      <w:r>
-        <w:rPr>
-          <w:rFonts w:eastAsiaTheme="minorEastAsia"/>
-          <w:snapToGrid/>
-          <w:color w:val="auto"/>
-          <w:sz w:val="22"/>
-          <w:szCs w:val="22"/>
-        </w:rPr>
-        <w:t>ss</w:t>
-      </w:r>
-      <w:proofErr w:type="spellEnd"/>
-      <w:r>
-        <w:rPr>
-          <w:rFonts w:eastAsiaTheme="minorEastAsia"/>
-          <w:snapToGrid/>
-          <w:color w:val="auto"/>
-          <w:sz w:val="22"/>
-          <w:szCs w:val="22"/>
-        </w:rPr>
-        <w:t xml:space="preserve"> filtering needed to be introduced. Care had to be taken when deciding on the level of low pass filtering by adjusting certain smoothing parameters. Too much smoothing caused </w:t>
+        <w:t xml:space="preserve">. However during dynamic platform movement, vibrations began to develop which affected the accelerometer data readings. To reduce the effect of the vibrations, low pass filtering needed to be introduced. Care had to be taken when deciding on the level of low pass filtering by adjusting certain smoothing parameters. Too much smoothing caused </w:t>
       </w:r>
       <w:proofErr w:type="gramStart"/>
       <w:r>
@@ -6172,29 +6215,7 @@
           <w:sz w:val="22"/>
           <w:szCs w:val="22"/>
         </w:rPr>
-        <w:t xml:space="preserve"> estimates to become unresponsive even under static platform attit</w:t>
-      </w:r>
-      <w:proofErr w:type="spellStart"/>
-      <w:r>
-        <w:rPr>
-          <w:rFonts w:eastAsiaTheme="minorEastAsia"/>
-          <w:snapToGrid/>
-          <w:color w:val="auto"/>
-          <w:sz w:val="22"/>
-          <w:szCs w:val="22"/>
-        </w:rPr>
-        <w:t>ude</w:t>
-      </w:r>
-      <w:proofErr w:type="spellEnd"/>
-      <w:r>
-        <w:rPr>
-          <w:rFonts w:eastAsiaTheme="minorEastAsia"/>
-          <w:snapToGrid/>
-          <w:color w:val="auto"/>
-          <w:sz w:val="22"/>
-          <w:szCs w:val="22"/>
-        </w:rPr>
-        <w:t xml:space="preserve"> manoeuvres. The use of low pass filters wasn’t just limited to accelerometers, all sensors which used ADC data output had to be filtered using this method as well.</w:t>
+        <w:t xml:space="preserve"> estimates to become unresponsive even under static platform attitude manoeuvres. The use of low pass filters wasn’t just limited to accelerometers, all sensors which used ADC data output had to be filtered using this method as well.</w:t>
       </w:r>
     </w:p>
     <w:p>
@@ -6291,6 +6312,9 @@
         </w:rPr>
         <w:t xml:space="preserve"> platform to be available at the beginning of the project inception. Only then could visual based control be designed and implemented effectively. </w:t>
       </w:r>
+      <w:r>
+        <w:t xml:space="preserve"> </w:t>
+      </w:r>
     </w:p>
     <w:p>
       <w:pPr>
@@ -6304,8 +6328,765 @@
     </w:p>
     <w:p>
       <w:pPr>
+        <w:pStyle w:val="ListParagraph"/>
+        <w:numPr>
+          <w:ilvl w:val="0"/>
+          <w:numId w:val="8"/>
+        </w:numPr>
         <w:spacing w:line="360" w:lineRule="auto"/>
       </w:pPr>
+      <w:r>
+        <w:t>Development of the GCS from scratch required</w:t>
+      </w:r>
+      <w:r>
+        <w:t xml:space="preserve"> a considerable time investment. </w:t>
+      </w:r>
+      <w:r>
+        <w:t xml:space="preserve">The effects of such a time outlay </w:t>
+      </w:r>
+      <w:r>
+        <w:t xml:space="preserve">where felt until the end of the project as flight testing time was effectively </w:t>
+      </w:r>
+      <w:r>
+        <w:t>reduced</w:t>
+      </w:r>
+      <w:r>
+        <w:t xml:space="preserve"> by three months. Although this time was also used in other subsystems it limited the </w:t>
+      </w:r>
+      <w:r>
+        <w:t xml:space="preserve">time available for systems </w:t>
+      </w:r>
+      <w:r>
+        <w:t>testing and control development;</w:t>
+      </w:r>
+      <w:r>
+        <w:t xml:space="preserve"> arguably the most important aspects of the project. </w:t>
+      </w:r>
+      <w:r>
+        <w:t xml:space="preserve">In 2009 AHNS </w:t>
+      </w:r>
+      <w:r>
+        <w:t xml:space="preserve">also developed </w:t>
+      </w:r>
+      <w:r>
+        <w:t>two GUIs from scratch</w:t>
+      </w:r>
+      <w:r>
+        <w:t xml:space="preserve"> r</w:t>
+      </w:r>
+      <w:r>
+        <w:t xml:space="preserve">epresenting more time lost from </w:t>
+      </w:r>
+      <w:r>
+        <w:t>the</w:t>
+      </w:r>
+      <w:r>
+        <w:t xml:space="preserve"> devel</w:t>
+      </w:r>
+      <w:r>
+        <w:t xml:space="preserve">opment of an autonomous system. </w:t>
+      </w:r>
+      <w:r>
+        <w:t xml:space="preserve">Much of the 2009 code was not used due to a </w:t>
+      </w:r>
+      <w:r>
+        <w:t xml:space="preserve">major changing </w:t>
+      </w:r>
+      <w:r>
+        <w:t xml:space="preserve">in system architecture; </w:t>
+      </w:r>
+      <w:r>
+        <w:t>specifically the change in communications and control location.</w:t>
+      </w:r>
+      <w:r>
+        <w:t xml:space="preserve"> I</w:t>
+      </w:r>
+      <w:r>
+        <w:t>t</w:t>
+      </w:r>
+      <w:r>
+        <w:t xml:space="preserve"> is recommended that </w:t>
+      </w:r>
+      <w:r>
+        <w:t xml:space="preserve">future groups </w:t>
+      </w:r>
+      <w:r>
+        <w:t xml:space="preserve">avoid making GCS development </w:t>
+      </w:r>
+      <w:r>
+        <w:t xml:space="preserve">a project </w:t>
+      </w:r>
+      <w:r>
+        <w:t>objective</w:t>
+      </w:r>
+      <w:r>
+        <w:t xml:space="preserve"> </w:t>
+      </w:r>
+      <w:r>
+        <w:t>and either modify legacy code (of</w:t>
+      </w:r>
+      <w:r>
+        <w:t xml:space="preserve"> which there are now two proven, </w:t>
+      </w:r>
+      <w:r>
+        <w:t>available</w:t>
+      </w:r>
+      <w:r>
+        <w:t xml:space="preserve"> and modular</w:t>
+      </w:r>
+      <w:r>
+        <w:t xml:space="preserve"> solutions) or rely on MATLAB or </w:t>
+      </w:r>
+      <w:r>
+        <w:t>pre-built solutions</w:t>
+      </w:r>
+      <w:r>
+        <w:t xml:space="preserve"> such as </w:t>
+      </w:r>
+      <w:r>
+        <w:t xml:space="preserve">the open source </w:t>
+      </w:r>
+      <w:proofErr w:type="spellStart"/>
+      <w:r>
+        <w:t>QGroundStation</w:t>
+      </w:r>
+      <w:proofErr w:type="spellEnd"/>
+      <w:r>
+        <w:t>.</w:t>
+      </w:r>
+    </w:p>
+    <w:p>
+      <w:pPr>
+        <w:pStyle w:val="ListParagraph"/>
+        <w:numPr>
+          <w:ilvl w:val="0"/>
+          <w:numId w:val="8"/>
+        </w:numPr>
+        <w:spacing w:line="360" w:lineRule="auto"/>
+      </w:pPr>
+      <w:r>
+        <w:t>If major</w:t>
+      </w:r>
+      <w:r>
+        <w:t xml:space="preserve"> pieces of</w:t>
+      </w:r>
+      <w:r>
+        <w:t xml:space="preserve"> software </w:t>
+      </w:r>
+      <w:r>
+        <w:t xml:space="preserve">such as </w:t>
+      </w:r>
+      <w:r>
+        <w:t xml:space="preserve">a </w:t>
+      </w:r>
+      <w:r>
+        <w:t xml:space="preserve">GCS or </w:t>
+      </w:r>
+      <w:r>
+        <w:t xml:space="preserve">network </w:t>
+      </w:r>
+      <w:r>
+        <w:t xml:space="preserve">library do need to be developed, </w:t>
+      </w:r>
+      <w:r>
+        <w:t>documentation</w:t>
+      </w:r>
+      <w:r>
+        <w:t xml:space="preserve"> and unit testing should </w:t>
+      </w:r>
+      <w:r>
+        <w:t>be considered part of the development time</w:t>
+      </w:r>
+      <w:r>
+        <w:t xml:space="preserve"> rather </w:t>
+      </w:r>
+      <w:r>
+        <w:lastRenderedPageBreak/>
+        <w:t>than extra</w:t>
+      </w:r>
+      <w:r>
+        <w:t xml:space="preserve"> task to be completed.</w:t>
+      </w:r>
+      <w:r>
+        <w:t xml:space="preserve"> </w:t>
+      </w:r>
+      <w:r>
+        <w:t xml:space="preserve">It was realised only after the majority of code was implemented that </w:t>
+      </w:r>
+      <w:r>
+        <w:t>documentation t</w:t>
+      </w:r>
+      <w:r>
+        <w:t xml:space="preserve">ools such as </w:t>
+      </w:r>
+      <w:proofErr w:type="spellStart"/>
+      <w:r>
+        <w:t>Doxygen</w:t>
+      </w:r>
+      <w:proofErr w:type="spellEnd"/>
+      <w:r>
+        <w:t xml:space="preserve"> </w:t>
+      </w:r>
+      <w:r>
+        <w:t xml:space="preserve">were capable of generating </w:t>
+      </w:r>
+      <w:r>
+        <w:t xml:space="preserve">high quality code documentation. </w:t>
+      </w:r>
+      <w:r>
+        <w:t xml:space="preserve">With respect to </w:t>
+      </w:r>
+      <w:r>
+        <w:t xml:space="preserve">unit testing, no </w:t>
+      </w:r>
+      <w:r>
+        <w:t xml:space="preserve">time was </w:t>
+      </w:r>
+      <w:r>
+        <w:t>explicitly</w:t>
+      </w:r>
+      <w:r>
+        <w:t xml:space="preserve"> allocated to test the </w:t>
+      </w:r>
+      <w:r>
+        <w:t>implementation</w:t>
+      </w:r>
+      <w:r>
+        <w:t xml:space="preserve"> or develop methods to test individual aspects of the implementation.</w:t>
+      </w:r>
+      <w:r>
+        <w:t xml:space="preserve"> </w:t>
+      </w:r>
+      <w:r>
+        <w:t xml:space="preserve">Although the GCS is stable, </w:t>
+      </w:r>
+      <w:r>
+        <w:t xml:space="preserve">without unit testing </w:t>
+      </w:r>
+      <w:r>
+        <w:t xml:space="preserve">there is only </w:t>
+      </w:r>
+      <w:r>
+        <w:t>user experience to support this claim.</w:t>
+      </w:r>
+    </w:p>
+    <w:p>
+      <w:pPr>
+        <w:pStyle w:val="ListParagraph"/>
+        <w:numPr>
+          <w:ilvl w:val="0"/>
+          <w:numId w:val="8"/>
+        </w:numPr>
+        <w:spacing w:line="360" w:lineRule="auto"/>
+      </w:pPr>
+      <w:r>
+        <w:t xml:space="preserve">As the software project became large, it became increasingly difficult to </w:t>
+      </w:r>
+      <w:r>
+        <w:t xml:space="preserve">add features to the coupled </w:t>
+      </w:r>
+      <w:r>
+        <w:t xml:space="preserve">and often confusing </w:t>
+      </w:r>
+      <w:r>
+        <w:t xml:space="preserve">Qt signal/slot </w:t>
+      </w:r>
+      <w:r>
+        <w:t>architecture</w:t>
+      </w:r>
+      <w:r>
+        <w:t>. This could have been avoided</w:t>
+      </w:r>
+      <w:proofErr w:type="gramStart"/>
+      <w:r>
+        <w:t>,,</w:t>
+      </w:r>
+      <w:proofErr w:type="gramEnd"/>
+      <w:r>
+        <w:t xml:space="preserve"> </w:t>
+      </w:r>
+      <w:r>
+        <w:t>particularly</w:t>
+      </w:r>
+      <w:r>
+        <w:t xml:space="preserve"> in </w:t>
+      </w:r>
+      <w:r>
+        <w:t xml:space="preserve">the </w:t>
+      </w:r>
+      <w:r>
+        <w:t>handling new UDP messages</w:t>
+      </w:r>
+      <w:r>
+        <w:t>,</w:t>
+      </w:r>
+      <w:r>
+        <w:t xml:space="preserve"> by using generic programming</w:t>
+      </w:r>
+      <w:r>
+        <w:t xml:space="preserve"> and </w:t>
+      </w:r>
+      <w:r>
+        <w:t xml:space="preserve">centralising </w:t>
+      </w:r>
+      <w:r>
+        <w:t>more code behaviour.</w:t>
+      </w:r>
+    </w:p>
+    <w:p>
+      <w:pPr>
+        <w:pStyle w:val="Heading2"/>
+      </w:pPr>
+      <w:r>
+        <w:t>Control</w:t>
+      </w:r>
+    </w:p>
+    <w:p>
+      <w:pPr>
+        <w:pStyle w:val="ListParagraph"/>
+        <w:numPr>
+          <w:ilvl w:val="0"/>
+          <w:numId w:val="10"/>
+        </w:numPr>
+        <w:spacing w:line="360" w:lineRule="auto"/>
+      </w:pPr>
+      <w:r>
+        <w:t xml:space="preserve">Controller development </w:t>
+      </w:r>
+      <w:r>
+        <w:t xml:space="preserve">relied on </w:t>
+      </w:r>
+      <w:r>
+        <w:t xml:space="preserve">states provided by the state estimation subsystem </w:t>
+      </w:r>
+      <w:r>
+        <w:t xml:space="preserve">during initial testing. </w:t>
+      </w:r>
+      <w:r>
+        <w:t xml:space="preserve">Development of </w:t>
+      </w:r>
+      <w:r>
+        <w:t xml:space="preserve">both subsystems </w:t>
+      </w:r>
+      <w:r>
+        <w:t>was rapid therefore i</w:t>
+      </w:r>
+      <w:r>
+        <w:t xml:space="preserve">t was not </w:t>
+      </w:r>
+      <w:r>
+        <w:t xml:space="preserve">always </w:t>
+      </w:r>
+      <w:r>
+        <w:t xml:space="preserve">possible to </w:t>
+      </w:r>
+      <w:r>
+        <w:t xml:space="preserve">have a </w:t>
+      </w:r>
+      <w:r>
+        <w:t>coordinated</w:t>
+      </w:r>
+      <w:r>
+        <w:t xml:space="preserve"> understanding of </w:t>
+      </w:r>
+      <w:r>
+        <w:t>the</w:t>
+      </w:r>
+      <w:r>
+        <w:t xml:space="preserve"> system</w:t>
+      </w:r>
+      <w:r>
+        <w:t xml:space="preserve">’s behaviour. </w:t>
+      </w:r>
+      <w:r>
+        <w:t xml:space="preserve">Future efforts should </w:t>
+      </w:r>
+      <w:r>
+        <w:t xml:space="preserve">focus on developing </w:t>
+      </w:r>
+      <w:r>
+        <w:t xml:space="preserve">tested </w:t>
+      </w:r>
+      <w:r>
+        <w:t xml:space="preserve">control and state estimation </w:t>
+      </w:r>
+      <w:r>
+        <w:t xml:space="preserve">systems prior to </w:t>
+      </w:r>
+      <w:r>
+        <w:t>their combined flight testing.</w:t>
+      </w:r>
+    </w:p>
+    <w:p>
+      <w:pPr>
+        <w:pStyle w:val="ListParagraph"/>
+        <w:numPr>
+          <w:ilvl w:val="0"/>
+          <w:numId w:val="10"/>
+        </w:numPr>
+        <w:spacing w:line="360" w:lineRule="auto"/>
+      </w:pPr>
+      <w:r>
+        <w:t xml:space="preserve">Initial control </w:t>
+      </w:r>
+      <w:r>
+        <w:t xml:space="preserve">design was verified using a rigid body </w:t>
+      </w:r>
+      <w:proofErr w:type="spellStart"/>
+      <w:r>
+        <w:t>quadrotor</w:t>
+      </w:r>
+      <w:proofErr w:type="spellEnd"/>
+      <w:r>
+        <w:t xml:space="preserve"> simulator. In simulation</w:t>
+      </w:r>
+      <w:r>
+        <w:t>s</w:t>
+      </w:r>
+      <w:r>
+        <w:t xml:space="preserve"> with</w:t>
+      </w:r>
+      <w:r>
+        <w:t xml:space="preserve"> ideal engine and propeller dynamics</w:t>
+      </w:r>
+      <w:r>
+        <w:t xml:space="preserve"> and with</w:t>
+      </w:r>
+      <w:r>
+        <w:t xml:space="preserve"> perfect knowledge of the states, control was </w:t>
+      </w:r>
+      <w:r>
+        <w:t xml:space="preserve">a simple exercise in angle control. </w:t>
+      </w:r>
+      <w:r>
+        <w:t>Ultimately</w:t>
+      </w:r>
+      <w:r>
+        <w:t xml:space="preserve"> </w:t>
+      </w:r>
+      <w:r>
+        <w:t xml:space="preserve">the results from the </w:t>
+      </w:r>
+      <w:r>
+        <w:t>simulations</w:t>
+      </w:r>
+      <w:r>
+        <w:t xml:space="preserve"> proved unusable as the pilot needed to correct </w:t>
+      </w:r>
+      <w:r>
+        <w:t xml:space="preserve">aircraft drift and </w:t>
+      </w:r>
+      <w:r>
+        <w:t xml:space="preserve">the </w:t>
+      </w:r>
+      <w:r>
+        <w:t xml:space="preserve">state estimation was not </w:t>
+      </w:r>
+      <w:r>
+        <w:t xml:space="preserve">capable of </w:t>
+      </w:r>
+      <w:r>
+        <w:t xml:space="preserve">ideal state determination. </w:t>
+      </w:r>
+      <w:r>
+        <w:t xml:space="preserve">It was learnt that </w:t>
+      </w:r>
+      <w:r>
+        <w:t xml:space="preserve">controller </w:t>
+      </w:r>
+      <w:r>
+        <w:t>design</w:t>
+      </w:r>
+      <w:r>
+        <w:t xml:space="preserve"> based on</w:t>
+      </w:r>
+      <w:r>
+        <w:t xml:space="preserve"> </w:t>
+      </w:r>
+      <w:r>
+        <w:t>proven controller design</w:t>
+      </w:r>
+      <w:r>
+        <w:t>s</w:t>
+      </w:r>
+      <w:r>
+        <w:t xml:space="preserve"> from </w:t>
+      </w:r>
+      <w:r>
+        <w:t xml:space="preserve">a </w:t>
+      </w:r>
+      <w:r>
+        <w:t xml:space="preserve">practical </w:t>
+      </w:r>
+      <w:r>
+        <w:t>project</w:t>
+      </w:r>
+      <w:r>
+        <w:t>s</w:t>
+      </w:r>
+      <w:r>
+        <w:t xml:space="preserve"> </w:t>
+      </w:r>
+      <w:r>
+        <w:t xml:space="preserve">are generally superior </w:t>
+      </w:r>
+      <w:r>
+        <w:t>to those developed with idealised</w:t>
+      </w:r>
+      <w:r>
+        <w:t xml:space="preserve"> </w:t>
+      </w:r>
+      <w:r>
+        <w:t>simulation</w:t>
+      </w:r>
+      <w:r>
+        <w:t>s.</w:t>
+      </w:r>
+    </w:p>
+    <w:p>
+      <w:pPr>
+        <w:pStyle w:val="ListParagraph"/>
+        <w:numPr>
+          <w:ilvl w:val="0"/>
+          <w:numId w:val="9"/>
+        </w:numPr>
+        <w:spacing w:line="360" w:lineRule="auto"/>
+      </w:pPr>
+      <w:r>
+        <w:t xml:space="preserve">To avoid platform damage, several testing apparatus were created. </w:t>
+      </w:r>
+      <w:r>
+        <w:t xml:space="preserve">The use of these </w:t>
+      </w:r>
+      <w:r>
+        <w:t>was</w:t>
+      </w:r>
+      <w:r>
+        <w:t xml:space="preserve"> generally only useful in checking the </w:t>
+      </w:r>
+      <w:r>
+        <w:t xml:space="preserve">direction of controller corrections </w:t>
+      </w:r>
+      <w:r>
+        <w:t>as the</w:t>
+      </w:r>
+      <w:r>
+        <w:t xml:space="preserve"> platform dynamics are affected or </w:t>
+      </w:r>
+      <w:r>
+        <w:t>r</w:t>
+      </w:r>
+      <w:r>
+        <w:t>estricted</w:t>
+      </w:r>
+      <w:r>
+        <w:t xml:space="preserve">. Gains could only be tuned in practical </w:t>
+      </w:r>
+      <w:r>
+        <w:t>flight tests.</w:t>
+      </w:r>
+    </w:p>
+    <w:p>
+      <w:pPr>
+        <w:pStyle w:val="ListParagraph"/>
+        <w:numPr>
+          <w:ilvl w:val="0"/>
+          <w:numId w:val="9"/>
+        </w:numPr>
+        <w:spacing w:line="360" w:lineRule="auto"/>
+      </w:pPr>
+      <w:r>
+        <w:t xml:space="preserve">Tunning position </w:t>
+      </w:r>
+      <w:r>
+        <w:t xml:space="preserve">and </w:t>
+      </w:r>
+      <w:r>
+        <w:t xml:space="preserve">altitude </w:t>
+      </w:r>
+      <w:r>
+        <w:t xml:space="preserve">control </w:t>
+      </w:r>
+      <w:r>
+        <w:t xml:space="preserve">proved to be inherently </w:t>
+      </w:r>
+      <w:r>
+        <w:t xml:space="preserve">hazardous to equipment, </w:t>
+      </w:r>
+      <w:r>
+        <w:t xml:space="preserve">personnel and </w:t>
+      </w:r>
+      <w:r>
+        <w:t xml:space="preserve">the platform itself. With the </w:t>
+      </w:r>
+      <w:r>
+        <w:t xml:space="preserve">discrediting of the test rigs and bungee </w:t>
+      </w:r>
+      <w:r>
+        <w:t>apparatus</w:t>
+      </w:r>
+      <w:r>
+        <w:t xml:space="preserve"> </w:t>
+      </w:r>
+      <w:r>
+        <w:t xml:space="preserve">there was insufficient time to </w:t>
+      </w:r>
+      <w:r>
+        <w:t xml:space="preserve">reconsider </w:t>
+      </w:r>
+      <w:r>
+        <w:t xml:space="preserve">mitigation </w:t>
+      </w:r>
+      <w:r>
+        <w:t>methods to tune these controllers, their flight testing was therefore discontinued</w:t>
+      </w:r>
+      <w:r>
+        <w:t xml:space="preserve">. </w:t>
+      </w:r>
+      <w:r>
+        <w:t xml:space="preserve">Measures such as safety nets, foam padding or isolated </w:t>
+      </w:r>
+      <w:r>
+        <w:t xml:space="preserve">testing rooms </w:t>
+      </w:r>
+      <w:r>
+        <w:t>should be considered to enable safer flight testing.</w:t>
+      </w:r>
+    </w:p>
+    <w:p>
+      <w:pPr>
+        <w:pStyle w:val="ListParagraph"/>
+        <w:numPr>
+          <w:ilvl w:val="0"/>
+          <w:numId w:val="9"/>
+        </w:numPr>
+        <w:spacing w:line="360" w:lineRule="auto"/>
+      </w:pPr>
+      <w:r>
+        <w:t xml:space="preserve">The effects pulse capture and pulse generation have on controllability of the system should be examined. The current PWM </w:t>
+      </w:r>
+      <w:r>
+        <w:t xml:space="preserve">generation </w:t>
+      </w:r>
+      <w:r>
+        <w:t xml:space="preserve">resolution of 16 micro-seconds has been seen to </w:t>
+      </w:r>
+      <w:r>
+        <w:lastRenderedPageBreak/>
+        <w:t xml:space="preserve">offer imprecise control loop updates. That is, in altitude control </w:t>
+      </w:r>
+      <w:r>
+        <w:t xml:space="preserve">essentially </w:t>
+      </w:r>
+      <w:r>
+        <w:t xml:space="preserve">the controller is either on or off resulting in considerable </w:t>
+      </w:r>
+      <w:r>
+        <w:t>oscillations.</w:t>
+      </w:r>
+      <w:r>
+        <w:t xml:space="preserve"> </w:t>
+      </w:r>
+      <w:r>
+        <w:t xml:space="preserve">An improved method of </w:t>
+      </w:r>
+      <w:r>
+        <w:t xml:space="preserve">ESC control should therefore be </w:t>
+      </w:r>
+      <w:r>
+        <w:t xml:space="preserve">developed. This involves essentially </w:t>
+      </w:r>
+      <w:r>
+        <w:t>choosing</w:t>
+      </w:r>
+      <w:r>
+        <w:t xml:space="preserve"> an MCU crystal that enables </w:t>
+      </w:r>
+      <w:r>
+        <w:t xml:space="preserve">a </w:t>
+      </w:r>
+      <w:r>
+        <w:t xml:space="preserve">hardware generation, </w:t>
+      </w:r>
+      <w:r>
+        <w:t>high frequency PWM signal</w:t>
+      </w:r>
+      <w:r>
+        <w:t>s</w:t>
+      </w:r>
+      <w:r>
+        <w:t xml:space="preserve"> with a </w:t>
+      </w:r>
+      <w:r>
+        <w:t xml:space="preserve">precise </w:t>
+      </w:r>
+      <w:r>
+        <w:t>resolution.</w:t>
+      </w:r>
+      <w:r>
+        <w:t xml:space="preserve"> If</w:t>
+      </w:r>
+      <w:r>
+        <w:t xml:space="preserve"> this is not possible </w:t>
+      </w:r>
+      <w:r>
+        <w:t xml:space="preserve">I2C </w:t>
+      </w:r>
+      <w:r>
+        <w:t>ESCs should be considered</w:t>
+      </w:r>
+      <w:r>
+        <w:t xml:space="preserve"> or </w:t>
+      </w:r>
+      <w:r>
+        <w:t xml:space="preserve">a software based PWM </w:t>
+      </w:r>
+      <w:r>
+        <w:t>generation</w:t>
+      </w:r>
+      <w:r>
+        <w:t xml:space="preserve"> scheme </w:t>
+      </w:r>
+      <w:r>
+        <w:t>used</w:t>
+      </w:r>
+      <w:r>
+        <w:t>.</w:t>
+      </w:r>
+    </w:p>
+    <w:p>
+      <w:pPr>
+        <w:pStyle w:val="ListParagraph"/>
+        <w:numPr>
+          <w:ilvl w:val="0"/>
+          <w:numId w:val="9"/>
+        </w:numPr>
+        <w:spacing w:line="360" w:lineRule="auto"/>
+      </w:pPr>
+      <w:r>
+        <w:t>The update rate of the control is limited by choice of MCU baud rate, which is limited</w:t>
+      </w:r>
+      <w:r>
+        <w:t xml:space="preserve"> by the choice of </w:t>
+      </w:r>
+      <w:r>
+        <w:t xml:space="preserve">pulse width capture </w:t>
+      </w:r>
+      <w:r>
+        <w:t xml:space="preserve">resolution which is limited by the </w:t>
+      </w:r>
+      <w:r>
+        <w:t xml:space="preserve">choice of hardware crystal. </w:t>
+      </w:r>
+      <w:r>
+        <w:t>To solve the update rate limitations</w:t>
+      </w:r>
+      <w:r>
+        <w:t xml:space="preserve"> </w:t>
+      </w:r>
+      <w:r>
+        <w:t>it is suggest the control is move to the same microprocessor that handles pulse capture so that RC information is not delayed.</w:t>
+      </w:r>
     </w:p>
     <w:p>
       <w:pPr>
@@ -6382,7 +7163,7 @@
 
 <file path=word/endnotes.xml><?xml version="1.0" encoding="utf-8"?>
 <w:endnotes xmlns:ve="http://schemas.openxmlformats.org/markup-compatibility/2006" xmlns:o="urn:schemas-microsoft-com:office:office" xmlns:r="http://schemas.openxmlformats.org/officeDocument/2006/relationships" xmlns:m="http://schemas.openxmlformats.org/officeDocument/2006/math" xmlns:v="urn:schemas-microsoft-com:vml" xmlns:wp="http://schemas.openxmlformats.org/drawingml/2006/wordprocessingDrawing" xmlns:w10="urn:schemas-microsoft-com:office:word" xmlns:w="http://schemas.openxmlformats.org/wordprocessingml/2006/main" xmlns:wne="http://schemas.microsoft.com/office/word/2006/wordml">
-  <w:endnote w:type="separator" w:id="-1">
+  <w:endnote w:type="separator" w:id="0">
     <w:p>
       <w:pPr>
         <w:spacing w:before="0"/>
@@ -6392,7 +7173,7 @@
       </w:r>
     </w:p>
   </w:endnote>
-  <w:endnote w:type="continuationSeparator" w:id="0">
+  <w:endnote w:type="continuationSeparator" w:id="1">
     <w:p>
       <w:pPr>
         <w:spacing w:before="0"/>
@@ -6448,7 +7229,7 @@
           <w:noProof/>
           <w:sz w:val="16"/>
         </w:rPr>
-        <w:t>23/10/2010 10:11:00</w:t>
+        <w:t>24/10/2010 7:49:00</w:t>
       </w:r>
       <w:r>
         <w:rPr>
@@ -6539,7 +7320,7 @@
 
 <file path=word/footnotes.xml><?xml version="1.0" encoding="utf-8"?>
 <w:footnotes xmlns:ve="http://schemas.openxmlformats.org/markup-compatibility/2006" xmlns:o="urn:schemas-microsoft-com:office:office" xmlns:r="http://schemas.openxmlformats.org/officeDocument/2006/relationships" xmlns:m="http://schemas.openxmlformats.org/officeDocument/2006/math" xmlns:v="urn:schemas-microsoft-com:vml" xmlns:wp="http://schemas.openxmlformats.org/drawingml/2006/wordprocessingDrawing" xmlns:w10="urn:schemas-microsoft-com:office:word" xmlns:w="http://schemas.openxmlformats.org/wordprocessingml/2006/main" xmlns:wne="http://schemas.microsoft.com/office/word/2006/wordml">
-  <w:footnote w:type="separator" w:id="-1">
+  <w:footnote w:type="separator" w:id="0">
     <w:p>
       <w:pPr>
         <w:spacing w:before="0"/>
@@ -6549,7 +7330,7 @@
       </w:r>
     </w:p>
   </w:footnote>
-  <w:footnote w:type="continuationSeparator" w:id="0">
+  <w:footnote w:type="continuationSeparator" w:id="1">
     <w:p>
       <w:pPr>
         <w:spacing w:before="0"/>
@@ -6828,7 +7609,7 @@
               <w:noProof/>
               <w:sz w:val="20"/>
             </w:rPr>
-            <w:t>11</w:t>
+            <w:t>15</w:t>
           </w:r>
           <w:r>
             <w:rPr>
@@ -6861,7 +7642,7 @@
                 <w:noProof/>
                 <w:sz w:val="20"/>
               </w:rPr>
-              <w:t>16</w:t>
+              <w:t>19</w:t>
             </w:r>
           </w:fldSimple>
         </w:p>
@@ -6914,9 +7695,9 @@
 <file path=word/numbering.xml><?xml version="1.0" encoding="utf-8"?>
 <w:numbering xmlns:ve="http://schemas.openxmlformats.org/markup-compatibility/2006" xmlns:o="urn:schemas-microsoft-com:office:office" xmlns:r="http://schemas.openxmlformats.org/officeDocument/2006/relationships" xmlns:m="http://schemas.openxmlformats.org/officeDocument/2006/math" xmlns:v="urn:schemas-microsoft-com:vml" xmlns:wp="http://schemas.openxmlformats.org/drawingml/2006/wordprocessingDrawing" xmlns:w10="urn:schemas-microsoft-com:office:word" xmlns:w="http://schemas.openxmlformats.org/wordprocessingml/2006/main" xmlns:wne="http://schemas.microsoft.com/office/word/2006/wordml">
   <w:abstractNum w:abstractNumId="0">
-    <w:nsid w:val="1D4A5224"/>
+    <w:nsid w:val="13A7119C"/>
     <w:multiLevelType w:val="hybridMultilevel"/>
-    <w:tmpl w:val="D400B9E2"/>
+    <w:tmpl w:val="A13CF062"/>
     <w:lvl w:ilvl="0" w:tplc="0C090001">
       <w:start w:val="1"/>
       <w:numFmt w:val="bullet"/>
@@ -7027,6 +7808,119 @@
     </w:lvl>
   </w:abstractNum>
   <w:abstractNum w:abstractNumId="1">
+    <w:nsid w:val="1D4A5224"/>
+    <w:multiLevelType w:val="hybridMultilevel"/>
+    <w:tmpl w:val="D400B9E2"/>
+    <w:lvl w:ilvl="0" w:tplc="0C090001">
+      <w:start w:val="1"/>
+      <w:numFmt w:val="bullet"/>
+      <w:lvlText w:val=""/>
+      <w:lvlJc w:val="left"/>
+      <w:pPr>
+        <w:ind w:left="720" w:hanging="360"/>
+      </w:pPr>
+      <w:rPr>
+        <w:rFonts w:ascii="Symbol" w:hAnsi="Symbol" w:hint="default"/>
+      </w:rPr>
+    </w:lvl>
+    <w:lvl w:ilvl="1" w:tplc="0C090003" w:tentative="1">
+      <w:start w:val="1"/>
+      <w:numFmt w:val="bullet"/>
+      <w:lvlText w:val="o"/>
+      <w:lvlJc w:val="left"/>
+      <w:pPr>
+        <w:ind w:left="1440" w:hanging="360"/>
+      </w:pPr>
+      <w:rPr>
+        <w:rFonts w:ascii="Courier New" w:hAnsi="Courier New" w:cs="Courier New" w:hint="default"/>
+      </w:rPr>
+    </w:lvl>
+    <w:lvl w:ilvl="2" w:tplc="0C090005" w:tentative="1">
+      <w:start w:val="1"/>
+      <w:numFmt w:val="bullet"/>
+      <w:lvlText w:val=""/>
+      <w:lvlJc w:val="left"/>
+      <w:pPr>
+        <w:ind w:left="2160" w:hanging="360"/>
+      </w:pPr>
+      <w:rPr>
+        <w:rFonts w:ascii="Wingdings" w:hAnsi="Wingdings" w:hint="default"/>
+      </w:rPr>
+    </w:lvl>
+    <w:lvl w:ilvl="3" w:tplc="0C090001" w:tentative="1">
+      <w:start w:val="1"/>
+      <w:numFmt w:val="bullet"/>
+      <w:lvlText w:val=""/>
+      <w:lvlJc w:val="left"/>
+      <w:pPr>
+        <w:ind w:left="2880" w:hanging="360"/>
+      </w:pPr>
+      <w:rPr>
+        <w:rFonts w:ascii="Symbol" w:hAnsi="Symbol" w:hint="default"/>
+      </w:rPr>
+    </w:lvl>
+    <w:lvl w:ilvl="4" w:tplc="0C090003" w:tentative="1">
+      <w:start w:val="1"/>
+      <w:numFmt w:val="bullet"/>
+      <w:lvlText w:val="o"/>
+      <w:lvlJc w:val="left"/>
+      <w:pPr>
+        <w:ind w:left="3600" w:hanging="360"/>
+      </w:pPr>
+      <w:rPr>
+        <w:rFonts w:ascii="Courier New" w:hAnsi="Courier New" w:cs="Courier New" w:hint="default"/>
+      </w:rPr>
+    </w:lvl>
+    <w:lvl w:ilvl="5" w:tplc="0C090005" w:tentative="1">
+      <w:start w:val="1"/>
+      <w:numFmt w:val="bullet"/>
+      <w:lvlText w:val=""/>
+      <w:lvlJc w:val="left"/>
+      <w:pPr>
+        <w:ind w:left="4320" w:hanging="360"/>
+      </w:pPr>
+      <w:rPr>
+        <w:rFonts w:ascii="Wingdings" w:hAnsi="Wingdings" w:hint="default"/>
+      </w:rPr>
+    </w:lvl>
+    <w:lvl w:ilvl="6" w:tplc="0C090001" w:tentative="1">
+      <w:start w:val="1"/>
+      <w:numFmt w:val="bullet"/>
+      <w:lvlText w:val=""/>
+      <w:lvlJc w:val="left"/>
+      <w:pPr>
+        <w:ind w:left="5040" w:hanging="360"/>
+      </w:pPr>
+      <w:rPr>
+        <w:rFonts w:ascii="Symbol" w:hAnsi="Symbol" w:hint="default"/>
+      </w:rPr>
+    </w:lvl>
+    <w:lvl w:ilvl="7" w:tplc="0C090003" w:tentative="1">
+      <w:start w:val="1"/>
+      <w:numFmt w:val="bullet"/>
+      <w:lvlText w:val="o"/>
+      <w:lvlJc w:val="left"/>
+      <w:pPr>
+        <w:ind w:left="5760" w:hanging="360"/>
+      </w:pPr>
+      <w:rPr>
+        <w:rFonts w:ascii="Courier New" w:hAnsi="Courier New" w:cs="Courier New" w:hint="default"/>
+      </w:rPr>
+    </w:lvl>
+    <w:lvl w:ilvl="8" w:tplc="0C090005" w:tentative="1">
+      <w:start w:val="1"/>
+      <w:numFmt w:val="bullet"/>
+      <w:lvlText w:val=""/>
+      <w:lvlJc w:val="left"/>
+      <w:pPr>
+        <w:ind w:left="6480" w:hanging="360"/>
+      </w:pPr>
+      <w:rPr>
+        <w:rFonts w:ascii="Wingdings" w:hAnsi="Wingdings" w:hint="default"/>
+      </w:rPr>
+    </w:lvl>
+  </w:abstractNum>
+  <w:abstractNum w:abstractNumId="2">
     <w:nsid w:val="390248F2"/>
     <w:multiLevelType w:val="multilevel"/>
     <w:tmpl w:val="8326CB16"/>
@@ -7151,7 +8045,7 @@
       </w:pPr>
     </w:lvl>
   </w:abstractNum>
-  <w:abstractNum w:abstractNumId="2">
+  <w:abstractNum w:abstractNumId="3">
     <w:nsid w:val="3F210737"/>
     <w:multiLevelType w:val="hybridMultilevel"/>
     <w:tmpl w:val="FDCE936C"/>
@@ -7264,7 +8158,7 @@
       </w:rPr>
     </w:lvl>
   </w:abstractNum>
-  <w:abstractNum w:abstractNumId="3">
+  <w:abstractNum w:abstractNumId="4">
     <w:nsid w:val="4A724151"/>
     <w:multiLevelType w:val="hybridMultilevel"/>
     <w:tmpl w:val="1B48F88E"/>
@@ -7377,7 +8271,7 @@
       </w:rPr>
     </w:lvl>
   </w:abstractNum>
-  <w:abstractNum w:abstractNumId="4">
+  <w:abstractNum w:abstractNumId="5">
     <w:nsid w:val="4D8C3276"/>
     <w:multiLevelType w:val="hybridMultilevel"/>
     <w:tmpl w:val="271805D2"/>
@@ -7490,7 +8384,7 @@
       </w:rPr>
     </w:lvl>
   </w:abstractNum>
-  <w:abstractNum w:abstractNumId="5">
+  <w:abstractNum w:abstractNumId="6">
     <w:nsid w:val="5CD53489"/>
     <w:multiLevelType w:val="hybridMultilevel"/>
     <w:tmpl w:val="692635FE"/>
@@ -7603,7 +8497,7 @@
       </w:rPr>
     </w:lvl>
   </w:abstractNum>
-  <w:abstractNum w:abstractNumId="6">
+  <w:abstractNum w:abstractNumId="7">
     <w:nsid w:val="64E027D2"/>
     <w:multiLevelType w:val="hybridMultilevel"/>
     <w:tmpl w:val="A0402340"/>
@@ -7716,26 +8610,261 @@
       </w:rPr>
     </w:lvl>
   </w:abstractNum>
+  <w:abstractNum w:abstractNumId="8">
+    <w:nsid w:val="7A7952F2"/>
+    <w:multiLevelType w:val="hybridMultilevel"/>
+    <w:tmpl w:val="846483D2"/>
+    <w:lvl w:ilvl="0" w:tplc="0C090001">
+      <w:start w:val="1"/>
+      <w:numFmt w:val="bullet"/>
+      <w:lvlText w:val=""/>
+      <w:lvlJc w:val="left"/>
+      <w:pPr>
+        <w:ind w:left="720" w:hanging="360"/>
+      </w:pPr>
+      <w:rPr>
+        <w:rFonts w:ascii="Symbol" w:hAnsi="Symbol" w:hint="default"/>
+      </w:rPr>
+    </w:lvl>
+    <w:lvl w:ilvl="1" w:tplc="0C090003" w:tentative="1">
+      <w:start w:val="1"/>
+      <w:numFmt w:val="bullet"/>
+      <w:lvlText w:val="o"/>
+      <w:lvlJc w:val="left"/>
+      <w:pPr>
+        <w:ind w:left="1440" w:hanging="360"/>
+      </w:pPr>
+      <w:rPr>
+        <w:rFonts w:ascii="Courier New" w:hAnsi="Courier New" w:cs="Courier New" w:hint="default"/>
+      </w:rPr>
+    </w:lvl>
+    <w:lvl w:ilvl="2" w:tplc="0C090005" w:tentative="1">
+      <w:start w:val="1"/>
+      <w:numFmt w:val="bullet"/>
+      <w:lvlText w:val=""/>
+      <w:lvlJc w:val="left"/>
+      <w:pPr>
+        <w:ind w:left="2160" w:hanging="360"/>
+      </w:pPr>
+      <w:rPr>
+        <w:rFonts w:ascii="Wingdings" w:hAnsi="Wingdings" w:hint="default"/>
+      </w:rPr>
+    </w:lvl>
+    <w:lvl w:ilvl="3" w:tplc="0C090001" w:tentative="1">
+      <w:start w:val="1"/>
+      <w:numFmt w:val="bullet"/>
+      <w:lvlText w:val=""/>
+      <w:lvlJc w:val="left"/>
+      <w:pPr>
+        <w:ind w:left="2880" w:hanging="360"/>
+      </w:pPr>
+      <w:rPr>
+        <w:rFonts w:ascii="Symbol" w:hAnsi="Symbol" w:hint="default"/>
+      </w:rPr>
+    </w:lvl>
+    <w:lvl w:ilvl="4" w:tplc="0C090003" w:tentative="1">
+      <w:start w:val="1"/>
+      <w:numFmt w:val="bullet"/>
+      <w:lvlText w:val="o"/>
+      <w:lvlJc w:val="left"/>
+      <w:pPr>
+        <w:ind w:left="3600" w:hanging="360"/>
+      </w:pPr>
+      <w:rPr>
+        <w:rFonts w:ascii="Courier New" w:hAnsi="Courier New" w:cs="Courier New" w:hint="default"/>
+      </w:rPr>
+    </w:lvl>
+    <w:lvl w:ilvl="5" w:tplc="0C090005" w:tentative="1">
+      <w:start w:val="1"/>
+      <w:numFmt w:val="bullet"/>
+      <w:lvlText w:val=""/>
+      <w:lvlJc w:val="left"/>
+      <w:pPr>
+        <w:ind w:left="4320" w:hanging="360"/>
+      </w:pPr>
+      <w:rPr>
+        <w:rFonts w:ascii="Wingdings" w:hAnsi="Wingdings" w:hint="default"/>
+      </w:rPr>
+    </w:lvl>
+    <w:lvl w:ilvl="6" w:tplc="0C090001" w:tentative="1">
+      <w:start w:val="1"/>
+      <w:numFmt w:val="bullet"/>
+      <w:lvlText w:val=""/>
+      <w:lvlJc w:val="left"/>
+      <w:pPr>
+        <w:ind w:left="5040" w:hanging="360"/>
+      </w:pPr>
+      <w:rPr>
+        <w:rFonts w:ascii="Symbol" w:hAnsi="Symbol" w:hint="default"/>
+      </w:rPr>
+    </w:lvl>
+    <w:lvl w:ilvl="7" w:tplc="0C090003" w:tentative="1">
+      <w:start w:val="1"/>
+      <w:numFmt w:val="bullet"/>
+      <w:lvlText w:val="o"/>
+      <w:lvlJc w:val="left"/>
+      <w:pPr>
+        <w:ind w:left="5760" w:hanging="360"/>
+      </w:pPr>
+      <w:rPr>
+        <w:rFonts w:ascii="Courier New" w:hAnsi="Courier New" w:cs="Courier New" w:hint="default"/>
+      </w:rPr>
+    </w:lvl>
+    <w:lvl w:ilvl="8" w:tplc="0C090005" w:tentative="1">
+      <w:start w:val="1"/>
+      <w:numFmt w:val="bullet"/>
+      <w:lvlText w:val=""/>
+      <w:lvlJc w:val="left"/>
+      <w:pPr>
+        <w:ind w:left="6480" w:hanging="360"/>
+      </w:pPr>
+      <w:rPr>
+        <w:rFonts w:ascii="Wingdings" w:hAnsi="Wingdings" w:hint="default"/>
+      </w:rPr>
+    </w:lvl>
+  </w:abstractNum>
+  <w:abstractNum w:abstractNumId="9">
+    <w:nsid w:val="7F4C526F"/>
+    <w:multiLevelType w:val="hybridMultilevel"/>
+    <w:tmpl w:val="67DE38AA"/>
+    <w:lvl w:ilvl="0" w:tplc="0C090001">
+      <w:start w:val="1"/>
+      <w:numFmt w:val="bullet"/>
+      <w:lvlText w:val=""/>
+      <w:lvlJc w:val="left"/>
+      <w:pPr>
+        <w:ind w:left="720" w:hanging="360"/>
+      </w:pPr>
+      <w:rPr>
+        <w:rFonts w:ascii="Symbol" w:hAnsi="Symbol" w:hint="default"/>
+      </w:rPr>
+    </w:lvl>
+    <w:lvl w:ilvl="1" w:tplc="0C090003" w:tentative="1">
+      <w:start w:val="1"/>
+      <w:numFmt w:val="bullet"/>
+      <w:lvlText w:val="o"/>
+      <w:lvlJc w:val="left"/>
+      <w:pPr>
+        <w:ind w:left="1440" w:hanging="360"/>
+      </w:pPr>
+      <w:rPr>
+        <w:rFonts w:ascii="Courier New" w:hAnsi="Courier New" w:cs="Courier New" w:hint="default"/>
+      </w:rPr>
+    </w:lvl>
+    <w:lvl w:ilvl="2" w:tplc="0C090005" w:tentative="1">
+      <w:start w:val="1"/>
+      <w:numFmt w:val="bullet"/>
+      <w:lvlText w:val=""/>
+      <w:lvlJc w:val="left"/>
+      <w:pPr>
+        <w:ind w:left="2160" w:hanging="360"/>
+      </w:pPr>
+      <w:rPr>
+        <w:rFonts w:ascii="Wingdings" w:hAnsi="Wingdings" w:hint="default"/>
+      </w:rPr>
+    </w:lvl>
+    <w:lvl w:ilvl="3" w:tplc="0C090001" w:tentative="1">
+      <w:start w:val="1"/>
+      <w:numFmt w:val="bullet"/>
+      <w:lvlText w:val=""/>
+      <w:lvlJc w:val="left"/>
+      <w:pPr>
+        <w:ind w:left="2880" w:hanging="360"/>
+      </w:pPr>
+      <w:rPr>
+        <w:rFonts w:ascii="Symbol" w:hAnsi="Symbol" w:hint="default"/>
+      </w:rPr>
+    </w:lvl>
+    <w:lvl w:ilvl="4" w:tplc="0C090003" w:tentative="1">
+      <w:start w:val="1"/>
+      <w:numFmt w:val="bullet"/>
+      <w:lvlText w:val="o"/>
+      <w:lvlJc w:val="left"/>
+      <w:pPr>
+        <w:ind w:left="3600" w:hanging="360"/>
+      </w:pPr>
+      <w:rPr>
+        <w:rFonts w:ascii="Courier New" w:hAnsi="Courier New" w:cs="Courier New" w:hint="default"/>
+      </w:rPr>
+    </w:lvl>
+    <w:lvl w:ilvl="5" w:tplc="0C090005" w:tentative="1">
+      <w:start w:val="1"/>
+      <w:numFmt w:val="bullet"/>
+      <w:lvlText w:val=""/>
+      <w:lvlJc w:val="left"/>
+      <w:pPr>
+        <w:ind w:left="4320" w:hanging="360"/>
+      </w:pPr>
+      <w:rPr>
+        <w:rFonts w:ascii="Wingdings" w:hAnsi="Wingdings" w:hint="default"/>
+      </w:rPr>
+    </w:lvl>
+    <w:lvl w:ilvl="6" w:tplc="0C090001" w:tentative="1">
+      <w:start w:val="1"/>
+      <w:numFmt w:val="bullet"/>
+      <w:lvlText w:val=""/>
+      <w:lvlJc w:val="left"/>
+      <w:pPr>
+        <w:ind w:left="5040" w:hanging="360"/>
+      </w:pPr>
+      <w:rPr>
+        <w:rFonts w:ascii="Symbol" w:hAnsi="Symbol" w:hint="default"/>
+      </w:rPr>
+    </w:lvl>
+    <w:lvl w:ilvl="7" w:tplc="0C090003" w:tentative="1">
+      <w:start w:val="1"/>
+      <w:numFmt w:val="bullet"/>
+      <w:lvlText w:val="o"/>
+      <w:lvlJc w:val="left"/>
+      <w:pPr>
+        <w:ind w:left="5760" w:hanging="360"/>
+      </w:pPr>
+      <w:rPr>
+        <w:rFonts w:ascii="Courier New" w:hAnsi="Courier New" w:cs="Courier New" w:hint="default"/>
+      </w:rPr>
+    </w:lvl>
+    <w:lvl w:ilvl="8" w:tplc="0C090005" w:tentative="1">
+      <w:start w:val="1"/>
+      <w:numFmt w:val="bullet"/>
+      <w:lvlText w:val=""/>
+      <w:lvlJc w:val="left"/>
+      <w:pPr>
+        <w:ind w:left="6480" w:hanging="360"/>
+      </w:pPr>
+      <w:rPr>
+        <w:rFonts w:ascii="Wingdings" w:hAnsi="Wingdings" w:hint="default"/>
+      </w:rPr>
+    </w:lvl>
+  </w:abstractNum>
   <w:num w:numId="1">
+    <w:abstractNumId w:val="2"/>
+  </w:num>
+  <w:num w:numId="2">
+    <w:abstractNumId w:val="4"/>
+  </w:num>
+  <w:num w:numId="3">
+    <w:abstractNumId w:val="5"/>
+  </w:num>
+  <w:num w:numId="4">
+    <w:abstractNumId w:val="6"/>
+  </w:num>
+  <w:num w:numId="5">
+    <w:abstractNumId w:val="3"/>
+  </w:num>
+  <w:num w:numId="6">
+    <w:abstractNumId w:val="7"/>
+  </w:num>
+  <w:num w:numId="7">
     <w:abstractNumId w:val="1"/>
   </w:num>
-  <w:num w:numId="2">
-    <w:abstractNumId w:val="3"/>
+  <w:num w:numId="8">
+    <w:abstractNumId w:val="8"/>
   </w:num>
-  <w:num w:numId="3">
-    <w:abstractNumId w:val="4"/>
+  <w:num w:numId="9">
+    <w:abstractNumId w:val="0"/>
   </w:num>
-  <w:num w:numId="4">
-    <w:abstractNumId w:val="5"/>
-  </w:num>
-  <w:num w:numId="5">
-    <w:abstractNumId w:val="2"/>
-  </w:num>
-  <w:num w:numId="6">
-    <w:abstractNumId w:val="6"/>
-  </w:num>
-  <w:num w:numId="7">
-    <w:abstractNumId w:val="0"/>
+  <w:num w:numId="10">
+    <w:abstractNumId w:val="9"/>
   </w:num>
   <w:numIdMacAtCleanup w:val="1"/>
 </w:numbering>

</xml_diff>